<commit_message>
Continued work on file testing
</commit_message>
<xml_diff>
--- a/Workplan.docx
+++ b/Workplan.docx
@@ -49,13 +49,7 @@
               </w:numPr>
             </w:pPr>
             <w:r>
-              <w:t>C</w:t>
-            </w:r>
-            <w:r>
-              <w:t>omment</w:t>
-            </w:r>
-            <w:r>
-              <w:t xml:space="preserve"> our own files</w:t>
+              <w:t>Comment our own files</w:t>
             </w:r>
             <w:r>
               <w:t>, find design patterns</w:t>
@@ -143,8 +137,16 @@
                 <w:ilvl w:val="0"/>
                 <w:numId w:val="1"/>
               </w:numPr>
-            </w:pPr>
-            <w:r>
+              <w:rPr>
+                <w:b/>
+                <w:bCs/>
+              </w:rPr>
+            </w:pPr>
+            <w:r>
+              <w:rPr>
+                <w:b/>
+                <w:bCs/>
+              </w:rPr>
               <w:t>Finish code on testing</w:t>
             </w:r>
           </w:p>
@@ -155,14 +157,66 @@
                 <w:ilvl w:val="0"/>
                 <w:numId w:val="1"/>
               </w:numPr>
-            </w:pPr>
-            <w:r>
-              <w:t>Add comments</w:t>
-            </w:r>
-            <w:r>
-              <w:t xml:space="preserve"> to own files</w:t>
-            </w:r>
-          </w:p>
+              <w:rPr>
+                <w:strike/>
+              </w:rPr>
+            </w:pPr>
+            <w:r>
+              <w:rPr>
+                <w:strike/>
+              </w:rPr>
+              <w:t>Hand back to user</w:t>
+            </w:r>
+          </w:p>
+          <w:p>
+            <w:pPr>
+              <w:pStyle w:val="ListParagraph"/>
+              <w:numPr>
+                <w:ilvl w:val="0"/>
+                <w:numId w:val="1"/>
+              </w:numPr>
+              <w:rPr>
+                <w:strike/>
+              </w:rPr>
+            </w:pPr>
+            <w:r>
+              <w:rPr>
+                <w:strike/>
+              </w:rPr>
+              <w:t>Don’t clear screen File test mode</w:t>
+            </w:r>
+          </w:p>
+          <w:p>
+            <w:pPr>
+              <w:pStyle w:val="ListParagraph"/>
+              <w:numPr>
+                <w:ilvl w:val="0"/>
+                <w:numId w:val="1"/>
+              </w:numPr>
+            </w:pPr>
+            <w:r>
+              <w:t xml:space="preserve">Add comments to </w:t>
+            </w:r>
+            <w:r>
+              <w:t>testing</w:t>
+            </w:r>
+            <w:r>
+              <w:t xml:space="preserve"> files</w:t>
+            </w:r>
+          </w:p>
+          <w:p>
+            <w:pPr>
+              <w:pStyle w:val="ListParagraph"/>
+              <w:numPr>
+                <w:ilvl w:val="0"/>
+                <w:numId w:val="1"/>
+              </w:numPr>
+            </w:pPr>
+            <w:r>
+              <w:t>Catch some input errors?</w:t>
+            </w:r>
+          </w:p>
+          <w:p/>
           <w:p>
             <w:pPr>
               <w:pStyle w:val="ListParagraph"/>
@@ -431,6 +485,24 @@
             <w:r>
               <w:t>, all but video</w:t>
             </w:r>
+          </w:p>
+        </w:tc>
+      </w:tr>
+      <w:tr>
+        <w:tc>
+          <w:tcPr>
+            <w:tcW w:w="4508" w:type="dxa"/>
+          </w:tcPr>
+          <w:p/>
+        </w:tc>
+        <w:tc>
+          <w:tcPr>
+            <w:tcW w:w="4508" w:type="dxa"/>
+          </w:tcPr>
+          <w:p>
+            <w:pPr>
+              <w:ind w:left="360"/>
+            </w:pPr>
           </w:p>
         </w:tc>
       </w:tr>

</xml_diff>

<commit_message>
Full test created in textfile script
</commit_message>
<xml_diff>
--- a/Workplan.docx
+++ b/Workplan.docx
@@ -193,14 +193,26 @@
                 <w:ilvl w:val="0"/>
                 <w:numId w:val="1"/>
               </w:numPr>
-            </w:pPr>
-            <w:r>
+              <w:rPr>
+                <w:strike/>
+              </w:rPr>
+            </w:pPr>
+            <w:r>
+              <w:rPr>
+                <w:strike/>
+              </w:rPr>
               <w:t xml:space="preserve">Add comments to </w:t>
             </w:r>
             <w:r>
+              <w:rPr>
+                <w:strike/>
+              </w:rPr>
               <w:t>testing</w:t>
             </w:r>
             <w:r>
+              <w:rPr>
+                <w:strike/>
+              </w:rPr>
               <w:t xml:space="preserve"> files</w:t>
             </w:r>
           </w:p>
@@ -226,8 +238,20 @@
               </w:numPr>
             </w:pPr>
             <w:r>
+              <w:rPr>
+                <w:strike/>
+              </w:rPr>
               <w:t>Report</w:t>
             </w:r>
+            <w:r>
+              <w:rPr>
+                <w:strike/>
+              </w:rPr>
+              <w:t xml:space="preserve"> </w:t>
+            </w:r>
+            <w:r>
+              <w:t>– Needs Git Release added</w:t>
+            </w:r>
           </w:p>
           <w:p>
             <w:pPr>
@@ -236,11 +260,20 @@
                 <w:ilvl w:val="0"/>
                 <w:numId w:val="1"/>
               </w:numPr>
-            </w:pPr>
-            <w:r>
+              <w:rPr>
+                <w:strike/>
+              </w:rPr>
+            </w:pPr>
+            <w:r>
+              <w:rPr>
+                <w:strike/>
+              </w:rPr>
               <w:t>Finish Junit testing</w:t>
             </w:r>
             <w:r>
+              <w:rPr>
+                <w:strike/>
+              </w:rPr>
               <w:t>, where possible</w:t>
             </w:r>
           </w:p>

</xml_diff>